<commit_message>
Added fail-safe for custom regex
</commit_message>
<xml_diff>
--- a/ProjectFormeleMethodes/Verslag Formele Methode.docx
+++ b/ProjectFormeleMethodes/Verslag Formele Methode.docx
@@ -104,7 +104,7 @@
                                       <w:docPartGallery w:val="Cover Pages"/>
                                       <w:docPartUnique w:val="true"/>
                                     </w:docPartObj>
-                                    <w:id w:val="675305359"/>
+                                    <w:id w:val="1954839796"/>
                                   </w:sdtPr>
                                   <w:sdtContent>
                                     <w:p>
@@ -189,7 +189,7 @@
                                 <w:sdt>
                                   <w:sdtPr>
                                     <w:text/>
-                                    <w:id w:val="1522330086"/>
+                                    <w:id w:val="1879661913"/>
                                     <w:dataBinding w:prefixMappings="xmlns:ns0='http://purl.org/dc/elements/1.1/' xmlns:ns1='http://schemas.openxmlformats.org/package/2006/metadata/core-properties' " w:xpath="/ns1:coreProperties[1]/ns0:subject[1]" w:storeItemID="{6C3C8BC8-F283-45AE-878A-BAB7291924A1}"/>
                                     <w:alias w:val="Ondertitel"/>
                                   </w:sdtPr>
@@ -363,7 +363,7 @@
                                 <w:docPartGallery w:val="Cover Pages"/>
                                 <w:docPartUnique w:val="true"/>
                               </w:docPartObj>
-                              <w:id w:val="1159619582"/>
+                              <w:id w:val="2087975861"/>
                             </w:sdtPr>
                             <w:sdtContent>
                               <w:p>
@@ -448,7 +448,7 @@
                           <w:sdt>
                             <w:sdtPr>
                               <w:text/>
-                              <w:id w:val="1765500300"/>
+                              <w:id w:val="830427792"/>
                               <w:dataBinding w:prefixMappings="xmlns:ns0='http://purl.org/dc/elements/1.1/' xmlns:ns1='http://schemas.openxmlformats.org/package/2006/metadata/core-properties' " w:xpath="/ns1:coreProperties[1]/ns0:subject[1]" w:storeItemID="{6C3C8BC8-F283-45AE-878A-BAB7291924A1}"/>
                               <w:alias w:val="Ondertitel"/>
                             </w:sdtPr>
@@ -584,7 +584,7 @@
           <w:docPartGallery w:val="Table of Contents"/>
           <w:docPartUnique w:val="true"/>
         </w:docPartObj>
-        <w:id w:val="1931810960"/>
+        <w:id w:val="1628849787"/>
       </w:sdtPr>
       <w:sdtContent>
         <w:p>
@@ -2439,6 +2439,8 @@
               <w:jc w:val="left"/>
               <w:rPr>
                 <w:rFonts w:ascii="Arial" w:hAnsi="Arial" w:cs="Arial"/>
+                <w:kern w:val="0"/>
+                <w:lang w:bidi="ar-SA"/>
               </w:rPr>
             </w:pPr>
             <w:r>
@@ -2492,6 +2494,8 @@
               <w:jc w:val="left"/>
               <w:rPr>
                 <w:rFonts w:ascii="Arial" w:hAnsi="Arial" w:cs="Arial"/>
+                <w:kern w:val="0"/>
+                <w:lang w:bidi="ar-SA"/>
               </w:rPr>
             </w:pPr>
             <w:r>
@@ -2652,11 +2656,18 @@
               <w:jc w:val="left"/>
               <w:rPr>
                 <w:rFonts w:ascii="Arial" w:hAnsi="Arial" w:cs="Arial"/>
-              </w:rPr>
-            </w:pPr>
-            <w:r>
-              <w:rPr>
-                <w:rFonts w:cs="Arial" w:ascii="Arial" w:hAnsi="Arial"/>
+                <w:b/>
+                <w:b/>
+                <w:bCs/>
+                <w:kern w:val="0"/>
+                <w:lang w:bidi="ar-SA"/>
+              </w:rPr>
+            </w:pPr>
+            <w:r>
+              <w:rPr>
+                <w:rFonts w:cs="Arial" w:ascii="Arial" w:hAnsi="Arial"/>
+                <w:b/>
+                <w:bCs/>
                 <w:kern w:val="0"/>
                 <w:lang w:bidi="ar-SA"/>
               </w:rPr>
@@ -2770,6 +2781,9 @@
               <w:jc w:val="left"/>
               <w:rPr>
                 <w:rFonts w:ascii="Arial" w:hAnsi="Arial" w:eastAsia="Times New Roman" w:cs="Arial"/>
+                <w:b/>
+                <w:b/>
+                <w:bCs/>
                 <w:kern w:val="0"/>
                 <w:sz w:val="24"/>
                 <w:szCs w:val="24"/>
@@ -2779,6 +2793,8 @@
             <w:r>
               <w:rPr>
                 <w:rFonts w:eastAsia="Times New Roman" w:cs="Arial" w:ascii="Arial" w:hAnsi="Arial"/>
+                <w:b/>
+                <w:bCs/>
                 <w:kern w:val="0"/>
                 <w:sz w:val="24"/>
                 <w:szCs w:val="24"/>
@@ -3238,11 +3254,18 @@
               <w:jc w:val="left"/>
               <w:rPr>
                 <w:rFonts w:ascii="Arial" w:hAnsi="Arial" w:cs="Arial"/>
-              </w:rPr>
-            </w:pPr>
-            <w:r>
-              <w:rPr>
-                <w:rFonts w:cs="Arial" w:ascii="Arial" w:hAnsi="Arial"/>
+                <w:b/>
+                <w:b/>
+                <w:bCs/>
+                <w:kern w:val="0"/>
+                <w:lang w:bidi="ar-SA"/>
+              </w:rPr>
+            </w:pPr>
+            <w:r>
+              <w:rPr>
+                <w:rFonts w:cs="Arial" w:ascii="Arial" w:hAnsi="Arial"/>
+                <w:b/>
+                <w:bCs/>
                 <w:kern w:val="0"/>
                 <w:lang w:bidi="ar-SA"/>
               </w:rPr>
@@ -3406,11 +3429,18 @@
               <w:jc w:val="left"/>
               <w:rPr>
                 <w:rFonts w:ascii="Arial" w:hAnsi="Arial" w:cs="Arial"/>
-              </w:rPr>
-            </w:pPr>
-            <w:r>
-              <w:rPr>
-                <w:rFonts w:cs="Arial" w:ascii="Arial" w:hAnsi="Arial"/>
+                <w:b/>
+                <w:b/>
+                <w:bCs/>
+                <w:kern w:val="0"/>
+                <w:lang w:bidi="ar-SA"/>
+              </w:rPr>
+            </w:pPr>
+            <w:r>
+              <w:rPr>
+                <w:rFonts w:cs="Arial" w:ascii="Arial" w:hAnsi="Arial"/>
+                <w:b/>
+                <w:bCs/>
                 <w:kern w:val="0"/>
                 <w:lang w:bidi="ar-SA"/>
               </w:rPr>
@@ -3462,7 +3492,7 @@
         <w:docPartGallery w:val="Page Numbers (Bottom of Page)"/>
         <w:docPartUnique w:val="true"/>
       </w:docPartObj>
-      <w:id w:val="1934086461"/>
+      <w:id w:val="569606799"/>
     </w:sdtPr>
     <w:sdtContent>
       <w:p>

</xml_diff>